<commit_message>
adding weekly report 12/31
</commit_message>
<xml_diff>
--- a/Weekly-Reports/Weekly-Reports.docx
+++ b/Weekly-Reports/Weekly-Reports.docx
@@ -23,9 +23,19 @@
       </w:r>
     </w:p>
     <w:p>
-      <w:r>
-        <w:t>Mahlet Birhanu</w:t>
-      </w:r>
+      <w:proofErr w:type="spellStart"/>
+      <w:r>
+        <w:t>Mahlet</w:t>
+      </w:r>
+      <w:proofErr w:type="spellEnd"/>
+      <w:r>
+        <w:t xml:space="preserve"> </w:t>
+      </w:r>
+      <w:proofErr w:type="spellStart"/>
+      <w:r>
+        <w:t>Birhanu</w:t>
+      </w:r>
+      <w:proofErr w:type="spellEnd"/>
     </w:p>
     <w:p>
       <w:r>
@@ -33,14 +43,34 @@
       </w:r>
     </w:p>
     <w:p>
-      <w:r>
-        <w:t>Oleh Kozynets</w:t>
-      </w:r>
-    </w:p>
-    <w:p>
-      <w:r>
-        <w:t>Doiriel Vanegas</w:t>
-      </w:r>
+      <w:proofErr w:type="spellStart"/>
+      <w:r>
+        <w:t>Oleh</w:t>
+      </w:r>
+      <w:proofErr w:type="spellEnd"/>
+      <w:r>
+        <w:t xml:space="preserve"> </w:t>
+      </w:r>
+      <w:proofErr w:type="spellStart"/>
+      <w:r>
+        <w:t>Kozynets</w:t>
+      </w:r>
+      <w:proofErr w:type="spellEnd"/>
+    </w:p>
+    <w:p>
+      <w:proofErr w:type="spellStart"/>
+      <w:r>
+        <w:t>Doiriel</w:t>
+      </w:r>
+      <w:proofErr w:type="spellEnd"/>
+      <w:r>
+        <w:t xml:space="preserve"> </w:t>
+      </w:r>
+      <w:proofErr w:type="spellStart"/>
+      <w:r>
+        <w:t>Vanegas</w:t>
+      </w:r>
+      <w:proofErr w:type="spellEnd"/>
     </w:p>
     <w:p/>
     <w:p>
@@ -75,11 +105,16 @@
       <w:r>
         <w:t xml:space="preserve">Problems with understanding the theory. Tasks to read the articles that </w:t>
       </w:r>
+      <w:proofErr w:type="spellStart"/>
       <w:r>
         <w:t>C</w:t>
       </w:r>
       <w:r>
-        <w:t>ansen gave</w:t>
+        <w:t>ansen</w:t>
+      </w:r>
+      <w:proofErr w:type="spellEnd"/>
+      <w:r>
+        <w:t xml:space="preserve"> gave</w:t>
       </w:r>
     </w:p>
     <w:p>
@@ -91,8 +126,13 @@
         <w:contextualSpacing/>
       </w:pPr>
       <w:r>
-        <w:t>Divided up the projects to read through (1-4) and find out the most important things. Report on trello</w:t>
-      </w:r>
+        <w:t xml:space="preserve">Divided up the projects to read through (1-4) and find out the most important things. Report on </w:t>
+      </w:r>
+      <w:proofErr w:type="spellStart"/>
+      <w:r>
+        <w:t>trello</w:t>
+      </w:r>
+      <w:proofErr w:type="spellEnd"/>
     </w:p>
     <w:p>
       <w:pPr>
@@ -115,7 +155,15 @@
         <w:contextualSpacing/>
       </w:pPr>
       <w:r>
-        <w:t>Build 3D Korn project</w:t>
+        <w:t xml:space="preserve">Build 3D </w:t>
+      </w:r>
+      <w:proofErr w:type="spellStart"/>
+      <w:r>
+        <w:t>Korn</w:t>
+      </w:r>
+      <w:proofErr w:type="spellEnd"/>
+      <w:r>
+        <w:t xml:space="preserve"> project</w:t>
       </w:r>
     </w:p>
     <w:p/>
@@ -156,7 +204,15 @@
         <w:contextualSpacing/>
       </w:pPr>
       <w:r>
-        <w:t>Try to build 3D korn and project 3 and choose one to improve</w:t>
+        <w:t xml:space="preserve">Try to build 3D </w:t>
+      </w:r>
+      <w:proofErr w:type="spellStart"/>
+      <w:r>
+        <w:t>korn</w:t>
+      </w:r>
+      <w:proofErr w:type="spellEnd"/>
+      <w:r>
+        <w:t xml:space="preserve"> and project 3 and choose one to improve</w:t>
       </w:r>
     </w:p>
     <w:p>
@@ -208,8 +264,21 @@
         </w:numPr>
         <w:contextualSpacing/>
       </w:pPr>
-      <w:r>
-        <w:t>Doriel and Oleh have made Progress on building projects 1 and 3</w:t>
+      <w:proofErr w:type="spellStart"/>
+      <w:r>
+        <w:t>Doriel</w:t>
+      </w:r>
+      <w:proofErr w:type="spellEnd"/>
+      <w:r>
+        <w:t xml:space="preserve"> and </w:t>
+      </w:r>
+      <w:proofErr w:type="spellStart"/>
+      <w:r>
+        <w:t>Oleh</w:t>
+      </w:r>
+      <w:proofErr w:type="spellEnd"/>
+      <w:r>
+        <w:t xml:space="preserve"> have made Progress on building projects 1 and 3</w:t>
       </w:r>
     </w:p>
     <w:p>
@@ -245,7 +314,15 @@
         <w:contextualSpacing/>
       </w:pPr>
       <w:r>
-        <w:t>There is a up-and-down moveable setup for kinect...implement this in project</w:t>
+        <w:t xml:space="preserve">There is a up-and-down moveable setup for </w:t>
+      </w:r>
+      <w:proofErr w:type="spellStart"/>
+      <w:r>
+        <w:t>kinect</w:t>
+      </w:r>
+      <w:proofErr w:type="spellEnd"/>
+      <w:r>
+        <w:t>...implement this in project</w:t>
       </w:r>
     </w:p>
     <w:p>
@@ -256,8 +333,13 @@
         </w:numPr>
         <w:contextualSpacing/>
       </w:pPr>
-      <w:r>
-        <w:t>Mahlet is finding out about registration libraries</w:t>
+      <w:proofErr w:type="spellStart"/>
+      <w:r>
+        <w:t>Mahlet</w:t>
+      </w:r>
+      <w:proofErr w:type="spellEnd"/>
+      <w:r>
+        <w:t xml:space="preserve"> is finding out about registration libraries</w:t>
       </w:r>
     </w:p>
     <w:p/>
@@ -290,8 +372,13 @@
       </w:r>
     </w:p>
     <w:p>
-      <w:r>
-        <w:t>Oleh:</w:t>
+      <w:proofErr w:type="spellStart"/>
+      <w:r>
+        <w:t>Oleh</w:t>
+      </w:r>
+      <w:proofErr w:type="spellEnd"/>
+      <w:r>
+        <w:t>:</w:t>
       </w:r>
     </w:p>
     <w:p>
@@ -303,7 +390,15 @@
         <w:contextualSpacing/>
       </w:pPr>
       <w:r>
-        <w:t>Built 3D Korn project</w:t>
+        <w:t xml:space="preserve">Built 3D </w:t>
+      </w:r>
+      <w:proofErr w:type="spellStart"/>
+      <w:r>
+        <w:t>Korn</w:t>
+      </w:r>
+      <w:proofErr w:type="spellEnd"/>
+      <w:r>
+        <w:t xml:space="preserve"> project</w:t>
       </w:r>
     </w:p>
     <w:p>
@@ -327,7 +422,15 @@
         <w:contextualSpacing/>
       </w:pPr>
       <w:r>
-        <w:t>Tried to connect kinect to PC...will try it again this week</w:t>
+        <w:t xml:space="preserve">Tried to connect </w:t>
+      </w:r>
+      <w:proofErr w:type="spellStart"/>
+      <w:r>
+        <w:t>kinect</w:t>
+      </w:r>
+      <w:proofErr w:type="spellEnd"/>
+      <w:r>
+        <w:t xml:space="preserve"> to PC...will try it again this week</w:t>
       </w:r>
     </w:p>
     <w:p>
@@ -339,13 +442,26 @@
         <w:contextualSpacing/>
       </w:pPr>
       <w:r>
-        <w:t>Helped Doiriel with VTK to run the project</w:t>
+        <w:t xml:space="preserve">Helped </w:t>
+      </w:r>
+      <w:proofErr w:type="spellStart"/>
+      <w:r>
+        <w:t>Doiriel</w:t>
+      </w:r>
+      <w:proofErr w:type="spellEnd"/>
+      <w:r>
+        <w:t xml:space="preserve"> with VTK to run the project</w:t>
       </w:r>
     </w:p>
     <w:p/>
     <w:p>
-      <w:r>
-        <w:t>Doirel:</w:t>
+      <w:proofErr w:type="spellStart"/>
+      <w:r>
+        <w:t>Doirel</w:t>
+      </w:r>
+      <w:proofErr w:type="spellEnd"/>
+      <w:r>
+        <w:t>:</w:t>
       </w:r>
     </w:p>
     <w:p>
@@ -357,13 +473,26 @@
         <w:contextualSpacing/>
       </w:pPr>
       <w:r>
-        <w:t>Built 3D Korn project</w:t>
+        <w:t xml:space="preserve">Built 3D </w:t>
+      </w:r>
+      <w:proofErr w:type="spellStart"/>
+      <w:r>
+        <w:t>Korn</w:t>
+      </w:r>
+      <w:proofErr w:type="spellEnd"/>
+      <w:r>
+        <w:t xml:space="preserve"> project</w:t>
       </w:r>
     </w:p>
     <w:p/>
     <w:p>
-      <w:r>
-        <w:t>Mahlet:</w:t>
+      <w:proofErr w:type="spellStart"/>
+      <w:r>
+        <w:t>Mahlet</w:t>
+      </w:r>
+      <w:proofErr w:type="spellEnd"/>
+      <w:r>
+        <w:t>:</w:t>
       </w:r>
     </w:p>
     <w:p>
@@ -375,7 +504,15 @@
         <w:contextualSpacing/>
       </w:pPr>
       <w:r>
-        <w:t>Bought a new laptop for the cpp project (old laptop too old for this project)</w:t>
+        <w:t xml:space="preserve">Bought a new laptop for the </w:t>
+      </w:r>
+      <w:proofErr w:type="spellStart"/>
+      <w:r>
+        <w:t>cpp</w:t>
+      </w:r>
+      <w:proofErr w:type="spellEnd"/>
+      <w:r>
+        <w:t xml:space="preserve"> project (old laptop too old for this project)</w:t>
       </w:r>
     </w:p>
     <w:p>
@@ -486,7 +623,15 @@
         <w:contextualSpacing/>
       </w:pPr>
       <w:r>
-        <w:t>Installed all related components and am trying to build 3D korn on my laptop</w:t>
+        <w:t xml:space="preserve">Installed all related components and am trying to build 3D </w:t>
+      </w:r>
+      <w:proofErr w:type="spellStart"/>
+      <w:r>
+        <w:t>korn</w:t>
+      </w:r>
+      <w:proofErr w:type="spellEnd"/>
+      <w:r>
+        <w:t xml:space="preserve"> on my laptop</w:t>
       </w:r>
     </w:p>
     <w:p>
@@ -560,8 +705,13 @@
         <w:contextualSpacing/>
       </w:pPr>
       <w:r>
-        <w:t>Bilateral Filter used by group 4 good idea to filter raw daata</w:t>
-      </w:r>
+        <w:t xml:space="preserve">Bilateral Filter used by group 4 good idea to filter raw </w:t>
+      </w:r>
+      <w:proofErr w:type="spellStart"/>
+      <w:r>
+        <w:t>daata</w:t>
+      </w:r>
+      <w:proofErr w:type="spellEnd"/>
     </w:p>
     <w:p>
       <w:pPr>
@@ -572,8 +722,29 @@
         <w:contextualSpacing/>
       </w:pPr>
       <w:r>
-        <w:t>Possible alternative filters include ApproximateVoxelGrid, CropBox is a filter that allows the user to filter all the data inside of a given box, MedianFilter</w:t>
-      </w:r>
+        <w:t xml:space="preserve">Possible alternative filters include </w:t>
+      </w:r>
+      <w:proofErr w:type="spellStart"/>
+      <w:r>
+        <w:t>ApproximateVoxelGrid</w:t>
+      </w:r>
+      <w:proofErr w:type="spellEnd"/>
+      <w:r>
+        <w:t xml:space="preserve">, </w:t>
+      </w:r>
+      <w:proofErr w:type="spellStart"/>
+      <w:r>
+        <w:t>CropBox</w:t>
+      </w:r>
+      <w:proofErr w:type="spellEnd"/>
+      <w:r>
+        <w:t xml:space="preserve"> is a filter that allows the user to filter all the data inside of a given box, </w:t>
+      </w:r>
+      <w:proofErr w:type="spellStart"/>
+      <w:r>
+        <w:t>MedianFilter</w:t>
+      </w:r>
+      <w:proofErr w:type="spellEnd"/>
     </w:p>
     <w:p>
       <w:pPr>
@@ -605,16 +776,34 @@
       <w:pPr>
         <w:contextualSpacing/>
       </w:pPr>
-      <w:r>
-        <w:t>Oleh:</w:t>
+      <w:proofErr w:type="spellStart"/>
+      <w:r>
+        <w:t>Oleh</w:t>
+      </w:r>
+      <w:proofErr w:type="spellEnd"/>
+      <w:r>
+        <w:t>:</w:t>
       </w:r>
     </w:p>
     <w:p>
       <w:pPr>
         <w:contextualSpacing/>
       </w:pPr>
-      <w:r>
-        <w:t>Oleh fixed the problems in the project with the debugger, and now the project can be debugged if it has problems and also installed and tried to run open CV with the PCL examples. He built VTK with the debugger release. He will work with other groups to get this working. He helped Mahlet to run the project.</w:t>
+      <w:proofErr w:type="spellStart"/>
+      <w:r>
+        <w:t>Oleh</w:t>
+      </w:r>
+      <w:proofErr w:type="spellEnd"/>
+      <w:r>
+        <w:t xml:space="preserve"> fixed the problems in the project with the debugger, and now the project can be debugged if it has problems and also installed and tried to run open CV with the PCL examples. He built VTK with the debugger release. He will work with other groups to get this working. He helped </w:t>
+      </w:r>
+      <w:proofErr w:type="spellStart"/>
+      <w:r>
+        <w:t>Mahlet</w:t>
+      </w:r>
+      <w:proofErr w:type="spellEnd"/>
+      <w:r>
+        <w:t xml:space="preserve"> to run the project.</w:t>
       </w:r>
     </w:p>
     <w:p>
@@ -626,16 +815,26 @@
       <w:pPr>
         <w:contextualSpacing/>
       </w:pPr>
-      <w:r>
-        <w:t>Doiriel:</w:t>
+      <w:proofErr w:type="spellStart"/>
+      <w:r>
+        <w:t>Doiriel</w:t>
+      </w:r>
+      <w:proofErr w:type="spellEnd"/>
+      <w:r>
+        <w:t>:</w:t>
       </w:r>
     </w:p>
     <w:p>
       <w:pPr>
         <w:contextualSpacing/>
       </w:pPr>
-      <w:r>
-        <w:t xml:space="preserve">Doiriel looked at the source code to find where the filters were applied and determined how they work and which parameters are required. She opened some point clouds from the previous group and used their program to register them and found that the initial registration doesn’t work very well. The system doesn’t register them correctly and the program does not get a 3D object as a whole but parts of </w:t>
+      <w:proofErr w:type="spellStart"/>
+      <w:r>
+        <w:t>Doiriel</w:t>
+      </w:r>
+      <w:proofErr w:type="spellEnd"/>
+      <w:r>
+        <w:t xml:space="preserve"> looked at the source code to find where the filters were applied and determined how they work and which parameters are required. She opened some point clouds from the previous group and used their program to register them and found that the initial registration doesn’t work very well. The system doesn’t register them correctly and the program does not get a 3D object as a whole but parts of </w:t>
       </w:r>
       <w:r>
         <w:t>it</w:t>
@@ -662,7 +861,15 @@
         <w:contextualSpacing/>
       </w:pPr>
       <w:r>
-        <w:t xml:space="preserve">Brianna analyzed the pre-alignment of the first group and how it works before using ICP. They used SLAM through ELCH to filter their data, but their initial clouds were not good enough. Their method does not work well and the pre-alignment really needs to be improved, perhaps by feature detection. This also means we need to obtain improved initial point clouds. She also was able to build the project this week and obtained the VTK with debugger release from Oleh. </w:t>
+        <w:t xml:space="preserve">Brianna analyzed the pre-alignment of the first group and how it works before using ICP. They used SLAM through ELCH to filter their data, but their initial clouds were not good enough. Their method does not work well and the pre-alignment really needs to be improved, perhaps by feature detection. This also means we need to obtain improved initial point clouds. She also was able to build the project this week and obtained the VTK with debugger release from </w:t>
+      </w:r>
+      <w:proofErr w:type="spellStart"/>
+      <w:r>
+        <w:t>Oleh</w:t>
+      </w:r>
+      <w:proofErr w:type="spellEnd"/>
+      <w:r>
+        <w:t xml:space="preserve">. </w:t>
       </w:r>
     </w:p>
     <w:p>
@@ -674,22 +881,40 @@
       <w:pPr>
         <w:contextualSpacing/>
       </w:pPr>
-      <w:r>
-        <w:t>Mahlet:</w:t>
+      <w:proofErr w:type="spellStart"/>
+      <w:r>
+        <w:t>Mahlet</w:t>
+      </w:r>
+      <w:proofErr w:type="spellEnd"/>
+      <w:r>
+        <w:t>:</w:t>
       </w:r>
     </w:p>
     <w:p>
       <w:pPr>
         <w:contextualSpacing/>
       </w:pPr>
-      <w:r>
-        <w:t>Mahlet’s new laptop arrived, and she was able to install all the components to build the project including QT, VTK, PCL,</w:t>
+      <w:proofErr w:type="spellStart"/>
+      <w:r>
+        <w:t>Mahlet’s</w:t>
+      </w:r>
+      <w:proofErr w:type="spellEnd"/>
+      <w:r>
+        <w:t xml:space="preserve"> new laptop arrived, and she was able to install all the components to build the project including QT, VTK, PCL,</w:t>
       </w:r>
       <w:r>
         <w:t xml:space="preserve"> etc. She built the project. She also </w:t>
       </w:r>
       <w:r>
-        <w:t>determined that point to plane registration as used in group 3’s is the best type of registration and we should change the registration of 3D Korn to use point to plane.</w:t>
+        <w:t xml:space="preserve">determined that point to plane registration as used in group 3’s is the best type of registration and we should change the registration of 3D </w:t>
+      </w:r>
+      <w:proofErr w:type="spellStart"/>
+      <w:r>
+        <w:t>Korn</w:t>
+      </w:r>
+      <w:proofErr w:type="spellEnd"/>
+      <w:r>
+        <w:t xml:space="preserve"> to use point to plane.</w:t>
       </w:r>
     </w:p>
     <w:p>
@@ -774,8 +999,29 @@
         </w:numPr>
       </w:pPr>
       <w:r>
-        <w:t>Change the filters and smoothing to include MedianFilter, Cropbox, etc</w:t>
-      </w:r>
+        <w:t xml:space="preserve">Change the filters and smoothing to include </w:t>
+      </w:r>
+      <w:proofErr w:type="spellStart"/>
+      <w:r>
+        <w:t>MedianFilter</w:t>
+      </w:r>
+      <w:proofErr w:type="spellEnd"/>
+      <w:r>
+        <w:t xml:space="preserve">, </w:t>
+      </w:r>
+      <w:proofErr w:type="spellStart"/>
+      <w:r>
+        <w:t>Cropbox</w:t>
+      </w:r>
+      <w:proofErr w:type="spellEnd"/>
+      <w:r>
+        <w:t xml:space="preserve">, </w:t>
+      </w:r>
+      <w:proofErr w:type="spellStart"/>
+      <w:r>
+        <w:t>etc</w:t>
+      </w:r>
+      <w:proofErr w:type="spellEnd"/>
     </w:p>
     <w:p>
       <w:pPr>
@@ -798,7 +1044,15 @@
         <w:t>will</w:t>
       </w:r>
       <w:r>
-        <w:t xml:space="preserve"> base our project on the 3D Korn project and implement ideas from all of the groups as well as our own ideas.</w:t>
+        <w:t xml:space="preserve"> base our project on the 3D </w:t>
+      </w:r>
+      <w:proofErr w:type="spellStart"/>
+      <w:r>
+        <w:t>Korn</w:t>
+      </w:r>
+      <w:proofErr w:type="spellEnd"/>
+      <w:r>
+        <w:t xml:space="preserve"> project and implement ideas from all of the groups as well as our own ideas.</w:t>
       </w:r>
     </w:p>
     <w:p/>
@@ -822,8 +1076,13 @@
         <w:t>to the robotics lab and begin try</w:t>
       </w:r>
       <w:r>
-        <w:t>ing to scan and be sure our laptops work with the kinect</w:t>
-      </w:r>
+        <w:t xml:space="preserve">ing to scan and be sure our laptops work with the </w:t>
+      </w:r>
+      <w:proofErr w:type="spellStart"/>
+      <w:r>
+        <w:t>kinect</w:t>
+      </w:r>
+      <w:proofErr w:type="spellEnd"/>
     </w:p>
     <w:p>
       <w:pPr>
@@ -872,12 +1131,14 @@
           <w:lang w:val="en-GB"/>
         </w:rPr>
       </w:pPr>
+      <w:proofErr w:type="spellStart"/>
       <w:r>
         <w:rPr>
           <w:lang w:val="en-GB"/>
         </w:rPr>
         <w:t>Mahlet</w:t>
       </w:r>
+      <w:proofErr w:type="spellEnd"/>
     </w:p>
     <w:p>
       <w:pPr>
@@ -926,7 +1187,21 @@
         <w:rPr>
           <w:lang w:val="en-GB"/>
         </w:rPr>
-        <w:t>She worked on incorporating a registration function that uses ICP of normals of points.</w:t>
+        <w:t xml:space="preserve">She worked on incorporating a registration function that uses ICP of </w:t>
+      </w:r>
+      <w:proofErr w:type="spellStart"/>
+      <w:r>
+        <w:rPr>
+          <w:lang w:val="en-GB"/>
+        </w:rPr>
+        <w:t>normals</w:t>
+      </w:r>
+      <w:proofErr w:type="spellEnd"/>
+      <w:r>
+        <w:rPr>
+          <w:lang w:val="en-GB"/>
+        </w:rPr>
+        <w:t xml:space="preserve"> of points.</w:t>
       </w:r>
     </w:p>
     <w:p>
@@ -958,7 +1233,21 @@
           <w:lang w:val="en-GB"/>
         </w:rPr>
         <w:lastRenderedPageBreak/>
-        <w:t>output point cloud into a given directory. The goal was to compare the result with the registration result of 3D korn.</w:t>
+        <w:t xml:space="preserve">output point cloud into a given directory. The goal was to compare the result with the registration result of 3D </w:t>
+      </w:r>
+      <w:proofErr w:type="spellStart"/>
+      <w:r>
+        <w:rPr>
+          <w:lang w:val="en-GB"/>
+        </w:rPr>
+        <w:t>korn</w:t>
+      </w:r>
+      <w:proofErr w:type="spellEnd"/>
+      <w:r>
+        <w:rPr>
+          <w:lang w:val="en-GB"/>
+        </w:rPr>
+        <w:t>.</w:t>
       </w:r>
     </w:p>
     <w:p>
@@ -1048,12 +1337,14 @@
           <w:lang w:val="en-GB"/>
         </w:rPr>
       </w:pPr>
+      <w:proofErr w:type="spellStart"/>
       <w:r>
         <w:rPr>
           <w:lang w:val="en-GB"/>
         </w:rPr>
         <w:t>Oleh</w:t>
       </w:r>
+      <w:proofErr w:type="spellEnd"/>
     </w:p>
     <w:p>
       <w:pPr>
@@ -1077,7 +1368,189 @@
         <w:rPr>
           <w:lang w:val="en-GB"/>
         </w:rPr>
-        <w:t>Along with other group members we tried to connect our PCs to kinect, as a result, Mahlet and Doiriel can work with kinect, no problems with the connection. His PC still does not work, but taking into account that other group members can make a connection easily, this is not a problem in our work on project anymore. Cansen’s OpenCV and PCL sample projects were compiled on his Windows machine. The main obstacle was that the samples were initially written for Linux. OpenCV sample project was made as Visual Studio 2015 project, due to the problems with adding OpenCV to Qt Creator project on Windows. The PCL project in made as Qt project for Windows, and everyone in our group can run it easily on their PC. He will proceed with the tasks that we have now and will look at Mahlets and Doiriel work on registration and help them to overcome obstacles with PCL.</w:t>
+        <w:t xml:space="preserve">Along with other group members we tried to connect our PCs to </w:t>
+      </w:r>
+      <w:proofErr w:type="spellStart"/>
+      <w:r>
+        <w:rPr>
+          <w:lang w:val="en-GB"/>
+        </w:rPr>
+        <w:t>kinect</w:t>
+      </w:r>
+      <w:proofErr w:type="spellEnd"/>
+      <w:r>
+        <w:rPr>
+          <w:lang w:val="en-GB"/>
+        </w:rPr>
+        <w:t xml:space="preserve">, as a result, </w:t>
+      </w:r>
+      <w:proofErr w:type="spellStart"/>
+      <w:r>
+        <w:rPr>
+          <w:lang w:val="en-GB"/>
+        </w:rPr>
+        <w:t>Mahlet</w:t>
+      </w:r>
+      <w:proofErr w:type="spellEnd"/>
+      <w:r>
+        <w:rPr>
+          <w:lang w:val="en-GB"/>
+        </w:rPr>
+        <w:t xml:space="preserve"> and </w:t>
+      </w:r>
+      <w:proofErr w:type="spellStart"/>
+      <w:r>
+        <w:rPr>
+          <w:lang w:val="en-GB"/>
+        </w:rPr>
+        <w:t>Doiriel</w:t>
+      </w:r>
+      <w:proofErr w:type="spellEnd"/>
+      <w:r>
+        <w:rPr>
+          <w:lang w:val="en-GB"/>
+        </w:rPr>
+        <w:t xml:space="preserve"> can work with </w:t>
+      </w:r>
+      <w:proofErr w:type="spellStart"/>
+      <w:r>
+        <w:rPr>
+          <w:lang w:val="en-GB"/>
+        </w:rPr>
+        <w:t>kinect</w:t>
+      </w:r>
+      <w:proofErr w:type="spellEnd"/>
+      <w:r>
+        <w:rPr>
+          <w:lang w:val="en-GB"/>
+        </w:rPr>
+        <w:t xml:space="preserve">, no problems with the connection. His PC still does not work, but </w:t>
+      </w:r>
+      <w:proofErr w:type="gramStart"/>
+      <w:r>
+        <w:rPr>
+          <w:lang w:val="en-GB"/>
+        </w:rPr>
+        <w:t>taking into account</w:t>
+      </w:r>
+      <w:proofErr w:type="gramEnd"/>
+      <w:r>
+        <w:rPr>
+          <w:lang w:val="en-GB"/>
+        </w:rPr>
+        <w:t xml:space="preserve"> that other group members can make a connection easily, this is not a problem in our work on project anymore. </w:t>
+      </w:r>
+      <w:proofErr w:type="spellStart"/>
+      <w:r>
+        <w:rPr>
+          <w:lang w:val="en-GB"/>
+        </w:rPr>
+        <w:t>Cansen’s</w:t>
+      </w:r>
+      <w:proofErr w:type="spellEnd"/>
+      <w:r>
+        <w:rPr>
+          <w:lang w:val="en-GB"/>
+        </w:rPr>
+        <w:t xml:space="preserve"> </w:t>
+      </w:r>
+      <w:proofErr w:type="spellStart"/>
+      <w:r>
+        <w:rPr>
+          <w:lang w:val="en-GB"/>
+        </w:rPr>
+        <w:t>OpenCV</w:t>
+      </w:r>
+      <w:proofErr w:type="spellEnd"/>
+      <w:r>
+        <w:rPr>
+          <w:lang w:val="en-GB"/>
+        </w:rPr>
+        <w:t xml:space="preserve"> and PCL sample projects were compiled on his Windows machine. The main obstacle was that the samples were initially written for Linux. </w:t>
+      </w:r>
+      <w:proofErr w:type="spellStart"/>
+      <w:r>
+        <w:rPr>
+          <w:lang w:val="en-GB"/>
+        </w:rPr>
+        <w:t>OpenCV</w:t>
+      </w:r>
+      <w:proofErr w:type="spellEnd"/>
+      <w:r>
+        <w:rPr>
+          <w:lang w:val="en-GB"/>
+        </w:rPr>
+        <w:t xml:space="preserve"> sample project was made as Visual Studio 2015 project, due to the problems with adding </w:t>
+      </w:r>
+      <w:proofErr w:type="spellStart"/>
+      <w:r>
+        <w:rPr>
+          <w:lang w:val="en-GB"/>
+        </w:rPr>
+        <w:t>OpenCV</w:t>
+      </w:r>
+      <w:proofErr w:type="spellEnd"/>
+      <w:r>
+        <w:rPr>
+          <w:lang w:val="en-GB"/>
+        </w:rPr>
+        <w:t xml:space="preserve"> to </w:t>
+      </w:r>
+      <w:proofErr w:type="spellStart"/>
+      <w:r>
+        <w:rPr>
+          <w:lang w:val="en-GB"/>
+        </w:rPr>
+        <w:t>Qt</w:t>
+      </w:r>
+      <w:proofErr w:type="spellEnd"/>
+      <w:r>
+        <w:rPr>
+          <w:lang w:val="en-GB"/>
+        </w:rPr>
+        <w:t xml:space="preserve"> Creator project on Windows. The PCL project in made as </w:t>
+      </w:r>
+      <w:proofErr w:type="spellStart"/>
+      <w:r>
+        <w:rPr>
+          <w:lang w:val="en-GB"/>
+        </w:rPr>
+        <w:t>Qt</w:t>
+      </w:r>
+      <w:proofErr w:type="spellEnd"/>
+      <w:r>
+        <w:rPr>
+          <w:lang w:val="en-GB"/>
+        </w:rPr>
+        <w:t xml:space="preserve"> project for Windows, and everyone in our group can run it easily on their PC. He will proceed with the tasks that we have now and will look at </w:t>
+      </w:r>
+      <w:proofErr w:type="spellStart"/>
+      <w:r>
+        <w:rPr>
+          <w:lang w:val="en-GB"/>
+        </w:rPr>
+        <w:t>Mahlets</w:t>
+      </w:r>
+      <w:proofErr w:type="spellEnd"/>
+      <w:r>
+        <w:rPr>
+          <w:lang w:val="en-GB"/>
+        </w:rPr>
+        <w:t xml:space="preserve"> and </w:t>
+      </w:r>
+      <w:proofErr w:type="spellStart"/>
+      <w:r>
+        <w:rPr>
+          <w:lang w:val="en-GB"/>
+        </w:rPr>
+        <w:t>Doiriel</w:t>
+      </w:r>
+      <w:proofErr w:type="spellEnd"/>
+      <w:r>
+        <w:rPr>
+          <w:lang w:val="en-GB"/>
+        </w:rPr>
+        <w:t xml:space="preserve"> work on registration and help them to overcome obstacles with PCL.</w:t>
       </w:r>
     </w:p>
     <w:p>
@@ -1146,13 +1619,69 @@
         <w:rPr>
           <w:lang w:val="en-GB"/>
         </w:rPr>
-        <w:t>She also worked on integrating the registration of the third group in the first group’s code, specifically writing new code that implements the filters from group 3 onto group 1’s registration. As group 3 implemented filters much earlier, it seems that this is much better and more robust for our project. Although nothing is working quite yet, she will implement and merge this filtering procedure with the work of Doiriel and Mahlet this week to create a new registration procedure (including both the new filter procedure and the point to plane registration).</w:t>
-      </w:r>
-      <w:r>
-        <w:rPr>
-          <w:lang w:val="en-GB"/>
-        </w:rPr>
-        <w:t xml:space="preserve"> She was having issues with windows update when we had the Kinect sensor (which have now been resolved) so she is not sure if Kinect works with her laptop, but is satisfied that it worked with both Mahlet and Doiriel’s PCs.</w:t>
+        <w:t xml:space="preserve">She also worked on integrating the registration of the third group in the first group’s code, specifically writing new code that implements the filters from group 3 onto group 1’s registration. As group 3 implemented filters much earlier, it seems that this is much better and more robust for our project. Although nothing is working quite yet, she will implement and merge this filtering procedure with the work of </w:t>
+      </w:r>
+      <w:proofErr w:type="spellStart"/>
+      <w:r>
+        <w:rPr>
+          <w:lang w:val="en-GB"/>
+        </w:rPr>
+        <w:t>Doiriel</w:t>
+      </w:r>
+      <w:proofErr w:type="spellEnd"/>
+      <w:r>
+        <w:rPr>
+          <w:lang w:val="en-GB"/>
+        </w:rPr>
+        <w:t xml:space="preserve"> and </w:t>
+      </w:r>
+      <w:proofErr w:type="spellStart"/>
+      <w:r>
+        <w:rPr>
+          <w:lang w:val="en-GB"/>
+        </w:rPr>
+        <w:t>Mahlet</w:t>
+      </w:r>
+      <w:proofErr w:type="spellEnd"/>
+      <w:r>
+        <w:rPr>
+          <w:lang w:val="en-GB"/>
+        </w:rPr>
+        <w:t xml:space="preserve"> this week to create a new registration procedure (including both the new filter procedure and the point to plane registration).</w:t>
+      </w:r>
+      <w:r>
+        <w:rPr>
+          <w:lang w:val="en-GB"/>
+        </w:rPr>
+        <w:t xml:space="preserve"> She was having issues with windows update when we had the Kinect sensor (which have now been resolved) so she is not sure if Kinect works with her laptop, but is satisfied that it worked with both </w:t>
+      </w:r>
+      <w:proofErr w:type="spellStart"/>
+      <w:r>
+        <w:rPr>
+          <w:lang w:val="en-GB"/>
+        </w:rPr>
+        <w:t>Mahlet</w:t>
+      </w:r>
+      <w:proofErr w:type="spellEnd"/>
+      <w:r>
+        <w:rPr>
+          <w:lang w:val="en-GB"/>
+        </w:rPr>
+        <w:t xml:space="preserve"> and </w:t>
+      </w:r>
+      <w:proofErr w:type="spellStart"/>
+      <w:r>
+        <w:rPr>
+          <w:lang w:val="en-GB"/>
+        </w:rPr>
+        <w:t>Doiriel’s</w:t>
+      </w:r>
+      <w:proofErr w:type="spellEnd"/>
+      <w:r>
+        <w:rPr>
+          <w:lang w:val="en-GB"/>
+        </w:rPr>
+        <w:t xml:space="preserve"> PCs.</w:t>
       </w:r>
     </w:p>
     <w:p>
@@ -1192,12 +1721,14 @@
           <w:lang w:val="en-GB"/>
         </w:rPr>
       </w:pPr>
+      <w:proofErr w:type="spellStart"/>
       <w:r>
         <w:rPr>
           <w:lang w:val="en-GB"/>
         </w:rPr>
         <w:t>Doiriel</w:t>
       </w:r>
+      <w:proofErr w:type="spellEnd"/>
     </w:p>
     <w:p>
       <w:pPr>
@@ -1236,7 +1767,35 @@
         <w:rPr>
           <w:lang w:val="en-GB"/>
         </w:rPr>
-        <w:t xml:space="preserve">Find inside the source codes of groups 3 and 1 the specific parts where the different registration algorithms were implemented. Since registration of group 1 is not good enough and group 3 seems to have the best registered point clouds, I tried to include group’s 3 registration into group’s 1 source code. However, there are some incompatibilities between the source codes that make more complicated trying to merge them, for instance regarding the use of filters inside registration functions. For this reason, Mahlet and I decided to create some functions to import, register, and save point clouds using ideas from group 3 (iterative closest point with normals) and adding positive elements from group 1, this way we can have more control on the structure of the code. </w:t>
+        <w:t xml:space="preserve">Find inside the source codes of groups 3 and 1 the specific parts where the different registration algorithms were implemented. Since registration of group 1 is not good enough and group 3 seems to have the best registered point clouds, I tried to include group’s 3 registration into group’s 1 source code. However, there are some incompatibilities between the source codes that make more complicated trying to merge them, for instance regarding the use of filters inside registration functions. For this reason, </w:t>
+      </w:r>
+      <w:proofErr w:type="spellStart"/>
+      <w:r>
+        <w:rPr>
+          <w:lang w:val="en-GB"/>
+        </w:rPr>
+        <w:t>Mahlet</w:t>
+      </w:r>
+      <w:proofErr w:type="spellEnd"/>
+      <w:r>
+        <w:rPr>
+          <w:lang w:val="en-GB"/>
+        </w:rPr>
+        <w:t xml:space="preserve"> and I decided to create some functions to import, register, and save point clouds using ideas from group 3 (iterative closest point with </w:t>
+      </w:r>
+      <w:proofErr w:type="spellStart"/>
+      <w:r>
+        <w:rPr>
+          <w:lang w:val="en-GB"/>
+        </w:rPr>
+        <w:t>normals</w:t>
+      </w:r>
+      <w:proofErr w:type="spellEnd"/>
+      <w:r>
+        <w:rPr>
+          <w:lang w:val="en-GB"/>
+        </w:rPr>
+        <w:t xml:space="preserve">) and adding positive elements from group 1, this way we can have more control on the structure of the code. </w:t>
       </w:r>
     </w:p>
     <w:p>
@@ -1511,9 +2070,11 @@
     </w:p>
     <w:p/>
     <w:p>
+      <w:proofErr w:type="spellStart"/>
       <w:r>
         <w:t>Mahlet</w:t>
       </w:r>
+      <w:proofErr w:type="spellEnd"/>
     </w:p>
     <w:p>
       <w:pPr>
@@ -1577,21 +2138,37 @@
     </w:p>
     <w:p/>
     <w:p>
+      <w:proofErr w:type="spellStart"/>
       <w:r>
         <w:t>Doiriel</w:t>
       </w:r>
-    </w:p>
-    <w:p>
-      <w:pPr>
-        <w:rPr>
-          <w:lang w:val="en-GB"/>
-        </w:rPr>
-      </w:pPr>
-      <w:r>
-        <w:rPr>
-          <w:lang w:val="en-GB"/>
-        </w:rPr>
-        <w:t xml:space="preserve">She kept working on Mahlet and her </w:t>
+      <w:proofErr w:type="spellEnd"/>
+    </w:p>
+    <w:p>
+      <w:pPr>
+        <w:rPr>
+          <w:lang w:val="en-GB"/>
+        </w:rPr>
+      </w:pPr>
+      <w:r>
+        <w:rPr>
+          <w:lang w:val="en-GB"/>
+        </w:rPr>
+        <w:t xml:space="preserve">She kept working on </w:t>
+      </w:r>
+      <w:proofErr w:type="spellStart"/>
+      <w:r>
+        <w:rPr>
+          <w:lang w:val="en-GB"/>
+        </w:rPr>
+        <w:t>Mahlet</w:t>
+      </w:r>
+      <w:proofErr w:type="spellEnd"/>
+      <w:r>
+        <w:rPr>
+          <w:lang w:val="en-GB"/>
+        </w:rPr>
+        <w:t xml:space="preserve"> and her </w:t>
       </w:r>
       <w:r>
         <w:rPr>
@@ -1604,22 +2181,46 @@
         <w:rPr>
           <w:lang w:val="en-GB"/>
         </w:rPr>
-        <w:t>with PCL libraries. This week she will try with Mahlet to fix the PCL issues and sort out moving the code from project 3 to project 1 for registration.</w:t>
+        <w:t xml:space="preserve">with PCL libraries. This week she will try with </w:t>
+      </w:r>
+      <w:proofErr w:type="spellStart"/>
+      <w:r>
+        <w:rPr>
+          <w:lang w:val="en-GB"/>
+        </w:rPr>
+        <w:t>Mahlet</w:t>
+      </w:r>
+      <w:proofErr w:type="spellEnd"/>
+      <w:r>
+        <w:rPr>
+          <w:lang w:val="en-GB"/>
+        </w:rPr>
+        <w:t xml:space="preserve"> to fix the PCL issues and sort out moving the code from project 3 to project 1 for registration.</w:t>
       </w:r>
     </w:p>
     <w:p/>
     <w:p>
+      <w:proofErr w:type="spellStart"/>
       <w:r>
         <w:t>Oleh</w:t>
       </w:r>
-    </w:p>
-    <w:p>
+      <w:proofErr w:type="spellEnd"/>
+    </w:p>
+    <w:p>
+      <w:proofErr w:type="spellStart"/>
       <w:r>
         <w:rPr>
           <w:lang w:val="en-GB"/>
         </w:rPr>
         <w:lastRenderedPageBreak/>
-        <w:t xml:space="preserve">Oleh </w:t>
+        <w:t>Oleh</w:t>
+      </w:r>
+      <w:proofErr w:type="spellEnd"/>
+      <w:r>
+        <w:rPr>
+          <w:lang w:val="en-GB"/>
+        </w:rPr>
+        <w:t xml:space="preserve"> </w:t>
       </w:r>
       <w:r>
         <w:rPr>
@@ -1638,7 +2239,35 @@
         <w:rPr>
           <w:lang w:val="en-GB"/>
         </w:rPr>
-        <w:t xml:space="preserve">research this library as well as PCL to try to help Mahlet and Doiriel with their problems. He has found out that the library might be useful </w:t>
+        <w:t xml:space="preserve">research this library as well as PCL to try to help </w:t>
+      </w:r>
+      <w:proofErr w:type="spellStart"/>
+      <w:r>
+        <w:rPr>
+          <w:lang w:val="en-GB"/>
+        </w:rPr>
+        <w:t>Mahlet</w:t>
+      </w:r>
+      <w:proofErr w:type="spellEnd"/>
+      <w:r>
+        <w:rPr>
+          <w:lang w:val="en-GB"/>
+        </w:rPr>
+        <w:t xml:space="preserve"> and </w:t>
+      </w:r>
+      <w:proofErr w:type="spellStart"/>
+      <w:r>
+        <w:rPr>
+          <w:lang w:val="en-GB"/>
+        </w:rPr>
+        <w:t>Doiriel</w:t>
+      </w:r>
+      <w:proofErr w:type="spellEnd"/>
+      <w:r>
+        <w:rPr>
+          <w:lang w:val="en-GB"/>
+        </w:rPr>
+        <w:t xml:space="preserve"> with their problems. He has found out that the library might be useful </w:t>
       </w:r>
       <w:r>
         <w:rPr>
@@ -1701,7 +2330,23 @@
         <w:t>registration</w:t>
       </w:r>
       <w:r>
-        <w:t xml:space="preserve"> (Mahlet and Doiriel)</w:t>
+        <w:t xml:space="preserve"> (</w:t>
+      </w:r>
+      <w:proofErr w:type="spellStart"/>
+      <w:r>
+        <w:t>Mahlet</w:t>
+      </w:r>
+      <w:proofErr w:type="spellEnd"/>
+      <w:r>
+        <w:t xml:space="preserve"> and </w:t>
+      </w:r>
+      <w:proofErr w:type="spellStart"/>
+      <w:r>
+        <w:t>Doiriel</w:t>
+      </w:r>
+      <w:proofErr w:type="spellEnd"/>
+      <w:r>
+        <w:t>)</w:t>
       </w:r>
       <w:r>
         <w:t>, and completing the new registration proces</w:t>
@@ -1710,7 +2355,15 @@
         <w:t>s</w:t>
       </w:r>
       <w:r>
-        <w:t xml:space="preserve"> by integrating filters and writing our own class for the registration (Oleh and Brianna)</w:t>
+        <w:t xml:space="preserve"> by integrating filters and writing our own class for the registration (</w:t>
+      </w:r>
+      <w:proofErr w:type="spellStart"/>
+      <w:r>
+        <w:t>Oleh</w:t>
+      </w:r>
+      <w:proofErr w:type="spellEnd"/>
+      <w:r>
+        <w:t xml:space="preserve"> and Brianna)</w:t>
       </w:r>
       <w:r>
         <w:t>. We hope to test this this week</w:t>
@@ -1718,12 +2371,488 @@
       <w:r>
         <w:t xml:space="preserve"> once the new algorithm is complete.</w:t>
       </w:r>
+    </w:p>
+    <w:p/>
+    <w:p>
+      <w:pPr>
+        <w:rPr>
+          <w:sz w:val="28"/>
+          <w:szCs w:val="28"/>
+        </w:rPr>
+      </w:pPr>
+      <w:r>
+        <w:rPr>
+          <w:sz w:val="28"/>
+          <w:szCs w:val="28"/>
+        </w:rPr>
+        <w:t>29</w:t>
+      </w:r>
+      <w:r>
+        <w:rPr>
+          <w:sz w:val="28"/>
+          <w:szCs w:val="28"/>
+        </w:rPr>
+        <w:t>/12</w:t>
+      </w:r>
+    </w:p>
+    <w:p/>
+    <w:p>
+      <w:r>
+        <w:t>This week we made significant progress with the project. We met these goals:</w:t>
+      </w:r>
+    </w:p>
+    <w:p>
+      <w:pPr>
+        <w:pStyle w:val="ListParagraph"/>
+        <w:numPr>
+          <w:ilvl w:val="0"/>
+          <w:numId w:val="10"/>
+        </w:numPr>
+      </w:pPr>
+      <w:r>
+        <w:t>Implemented feature detection on images</w:t>
+      </w:r>
+    </w:p>
+    <w:p>
+      <w:pPr>
+        <w:pStyle w:val="ListParagraph"/>
+        <w:numPr>
+          <w:ilvl w:val="0"/>
+          <w:numId w:val="10"/>
+        </w:numPr>
+      </w:pPr>
+      <w:r>
+        <w:t>Successfully ran the program with a new meshing technique</w:t>
+      </w:r>
+    </w:p>
+    <w:p>
+      <w:pPr>
+        <w:pStyle w:val="ListParagraph"/>
+        <w:numPr>
+          <w:ilvl w:val="0"/>
+          <w:numId w:val="10"/>
+        </w:numPr>
+      </w:pPr>
+      <w:r>
+        <w:t>Cleaned code from unused functions to make it more readable, and regrouped functions for ease-of-use</w:t>
+      </w:r>
+    </w:p>
+    <w:p/>
+    <w:p>
+      <w:r>
+        <w:t>For the following week, we intend to meet these goals:</w:t>
+      </w:r>
+    </w:p>
+    <w:p>
+      <w:pPr>
+        <w:pStyle w:val="ListParagraph"/>
+        <w:numPr>
+          <w:ilvl w:val="0"/>
+          <w:numId w:val="11"/>
+        </w:numPr>
+      </w:pPr>
+      <w:r>
+        <w:t>Complete the registration process</w:t>
+      </w:r>
+    </w:p>
+    <w:p>
+      <w:pPr>
+        <w:pStyle w:val="ListParagraph"/>
+        <w:numPr>
+          <w:ilvl w:val="0"/>
+          <w:numId w:val="11"/>
+        </w:numPr>
+      </w:pPr>
+      <w:r>
+        <w:t>Properly implement the new filter process and a new meshing technique</w:t>
+      </w:r>
+    </w:p>
+    <w:p>
+      <w:pPr>
+        <w:pStyle w:val="ListParagraph"/>
+        <w:numPr>
+          <w:ilvl w:val="0"/>
+          <w:numId w:val="11"/>
+        </w:numPr>
+      </w:pPr>
+      <w:r>
+        <w:t>Add 3D feature detection to the registration process</w:t>
+      </w:r>
+    </w:p>
+    <w:p>
+      <w:r>
+        <w:rPr>
+          <w:noProof/>
+          <w:lang w:val="en-GB"/>
+        </w:rPr>
+        <w:drawing>
+          <wp:anchor distT="0" distB="0" distL="114300" distR="114300" simplePos="0" relativeHeight="251659264" behindDoc="0" locked="0" layoutInCell="1" allowOverlap="1" wp14:anchorId="2B32B044" wp14:editId="6349AA54">
+            <wp:simplePos x="0" y="0"/>
+            <wp:positionH relativeFrom="column">
+              <wp:posOffset>3823335</wp:posOffset>
+            </wp:positionH>
+            <wp:positionV relativeFrom="paragraph">
+              <wp:posOffset>158750</wp:posOffset>
+            </wp:positionV>
+            <wp:extent cx="2566035" cy="2670810"/>
+            <wp:effectExtent l="0" t="0" r="0" b="0"/>
+            <wp:wrapTight wrapText="bothSides">
+              <wp:wrapPolygon edited="0">
+                <wp:start x="0" y="0"/>
+                <wp:lineTo x="0" y="21364"/>
+                <wp:lineTo x="21381" y="21364"/>
+                <wp:lineTo x="21381" y="0"/>
+                <wp:lineTo x="0" y="0"/>
+              </wp:wrapPolygon>
+            </wp:wrapTight>
+            <wp:docPr id="4" name="Picture 4" descr="../../../../Desktop/26175819_566892430313507_1081380041_n.png"/>
+            <wp:cNvGraphicFramePr>
+              <a:graphicFrameLocks xmlns:a="http://schemas.openxmlformats.org/drawingml/2006/main" noChangeAspect="1"/>
+            </wp:cNvGraphicFramePr>
+            <a:graphic xmlns:a="http://schemas.openxmlformats.org/drawingml/2006/main">
+              <a:graphicData uri="http://schemas.openxmlformats.org/drawingml/2006/picture">
+                <pic:pic xmlns:pic="http://schemas.openxmlformats.org/drawingml/2006/picture">
+                  <pic:nvPicPr>
+                    <pic:cNvPr id="0" name="Picture 1" descr="../../../../Desktop/26175819_566892430313507_1081380041_n.png"/>
+                    <pic:cNvPicPr>
+                      <a:picLocks noChangeAspect="1" noChangeArrowheads="1"/>
+                    </pic:cNvPicPr>
+                  </pic:nvPicPr>
+                  <pic:blipFill>
+                    <a:blip r:embed="rId12" cstate="print">
+                      <a:extLst>
+                        <a:ext uri="{28A0092B-C50C-407E-A947-70E740481C1C}">
+                          <a14:useLocalDpi xmlns:a14="http://schemas.microsoft.com/office/drawing/2010/main" val="0"/>
+                        </a:ext>
+                      </a:extLst>
+                    </a:blip>
+                    <a:srcRect/>
+                    <a:stretch>
+                      <a:fillRect/>
+                    </a:stretch>
+                  </pic:blipFill>
+                  <pic:spPr bwMode="auto">
+                    <a:xfrm>
+                      <a:off x="0" y="0"/>
+                      <a:ext cx="2566035" cy="2670810"/>
+                    </a:xfrm>
+                    <a:prstGeom prst="rect">
+                      <a:avLst/>
+                    </a:prstGeom>
+                    <a:noFill/>
+                    <a:ln>
+                      <a:noFill/>
+                    </a:ln>
+                  </pic:spPr>
+                </pic:pic>
+              </a:graphicData>
+            </a:graphic>
+            <wp14:sizeRelH relativeFrom="page">
+              <wp14:pctWidth>0</wp14:pctWidth>
+            </wp14:sizeRelH>
+            <wp14:sizeRelV relativeFrom="page">
+              <wp14:pctHeight>0</wp14:pctHeight>
+            </wp14:sizeRelV>
+          </wp:anchor>
+        </w:drawing>
+      </w:r>
+    </w:p>
+    <w:p>
+      <w:proofErr w:type="spellStart"/>
+      <w:r>
+        <w:t>Oleh</w:t>
+      </w:r>
+      <w:proofErr w:type="spellEnd"/>
+    </w:p>
+    <w:p>
+      <w:r>
+        <w:t xml:space="preserve">During this week </w:t>
+      </w:r>
+      <w:proofErr w:type="spellStart"/>
+      <w:r>
+        <w:t>Oleh</w:t>
+      </w:r>
+      <w:proofErr w:type="spellEnd"/>
+      <w:r>
+        <w:t xml:space="preserve"> has been working on implementation of feature detecting on images. In order to implement this, </w:t>
+      </w:r>
+      <w:proofErr w:type="spellStart"/>
+      <w:r>
+        <w:t>OpenCV</w:t>
+      </w:r>
+      <w:proofErr w:type="spellEnd"/>
+      <w:r>
+        <w:t xml:space="preserve"> library (version 2.413) and TDK_2DFeatureDetection class were added to the project. The function for mapping simple (front view) point clouds to intensity image was added as well. Detected feature coordinates were transformed into 3D coordinates, so the other team members will be able to use it in their registration algorithms. Changes will be merged with the main branch when other team members will install </w:t>
+      </w:r>
+      <w:proofErr w:type="spellStart"/>
+      <w:r>
+        <w:t>OpenCV</w:t>
+      </w:r>
+      <w:proofErr w:type="spellEnd"/>
+      <w:r>
+        <w:t xml:space="preserve"> library version 2.413, since otherwise they will not be able to build their project. Examples of 2D and 3D features can be seen from the provided pictures.</w:t>
+      </w:r>
+    </w:p>
+    <w:p>
+      <w:r>
+        <w:rPr>
+          <w:noProof/>
+          <w:lang w:val="en-GB"/>
+        </w:rPr>
+        <w:lastRenderedPageBreak/>
+        <w:drawing>
+          <wp:anchor distT="0" distB="0" distL="114300" distR="114300" simplePos="0" relativeHeight="251658240" behindDoc="0" locked="0" layoutInCell="1" allowOverlap="1" wp14:anchorId="7A4F3667" wp14:editId="0EFDCE9C">
+            <wp:simplePos x="0" y="0"/>
+            <wp:positionH relativeFrom="column">
+              <wp:posOffset>50165</wp:posOffset>
+            </wp:positionH>
+            <wp:positionV relativeFrom="paragraph">
+              <wp:posOffset>-335915</wp:posOffset>
+            </wp:positionV>
+            <wp:extent cx="5487035" cy="3316605"/>
+            <wp:effectExtent l="0" t="0" r="0" b="10795"/>
+            <wp:wrapTight wrapText="bothSides">
+              <wp:wrapPolygon edited="0">
+                <wp:start x="21600" y="21600"/>
+                <wp:lineTo x="21600" y="95"/>
+                <wp:lineTo x="102" y="95"/>
+                <wp:lineTo x="102" y="21600"/>
+                <wp:lineTo x="21600" y="21600"/>
+              </wp:wrapPolygon>
+            </wp:wrapTight>
+            <wp:docPr id="5" name="Picture 5" descr="../../../../Desktop/26176928_566843646985052_290254456_n.png"/>
+            <wp:cNvGraphicFramePr>
+              <a:graphicFrameLocks xmlns:a="http://schemas.openxmlformats.org/drawingml/2006/main" noChangeAspect="1"/>
+            </wp:cNvGraphicFramePr>
+            <a:graphic xmlns:a="http://schemas.openxmlformats.org/drawingml/2006/main">
+              <a:graphicData uri="http://schemas.openxmlformats.org/drawingml/2006/picture">
+                <pic:pic xmlns:pic="http://schemas.openxmlformats.org/drawingml/2006/picture">
+                  <pic:nvPicPr>
+                    <pic:cNvPr id="0" name="Picture 2" descr="../../../../Desktop/26176928_566843646985052_290254456_n.png"/>
+                    <pic:cNvPicPr>
+                      <a:picLocks noChangeAspect="1" noChangeArrowheads="1"/>
+                    </pic:cNvPicPr>
+                  </pic:nvPicPr>
+                  <pic:blipFill>
+                    <a:blip r:embed="rId13">
+                      <a:extLst>
+                        <a:ext uri="{28A0092B-C50C-407E-A947-70E740481C1C}">
+                          <a14:useLocalDpi xmlns:a14="http://schemas.microsoft.com/office/drawing/2010/main" val="0"/>
+                        </a:ext>
+                      </a:extLst>
+                    </a:blip>
+                    <a:srcRect/>
+                    <a:stretch>
+                      <a:fillRect/>
+                    </a:stretch>
+                  </pic:blipFill>
+                  <pic:spPr bwMode="auto">
+                    <a:xfrm rot="10800000">
+                      <a:off x="0" y="0"/>
+                      <a:ext cx="5487035" cy="3316605"/>
+                    </a:xfrm>
+                    <a:prstGeom prst="rect">
+                      <a:avLst/>
+                    </a:prstGeom>
+                    <a:noFill/>
+                    <a:ln>
+                      <a:noFill/>
+                    </a:ln>
+                  </pic:spPr>
+                </pic:pic>
+              </a:graphicData>
+            </a:graphic>
+            <wp14:sizeRelH relativeFrom="page">
+              <wp14:pctWidth>0</wp14:pctWidth>
+            </wp14:sizeRelH>
+            <wp14:sizeRelV relativeFrom="page">
+              <wp14:pctHeight>0</wp14:pctHeight>
+            </wp14:sizeRelV>
+          </wp:anchor>
+        </w:drawing>
+      </w:r>
+    </w:p>
+    <w:p>
       <w:bookmarkStart w:id="0" w:name="_GoBack"/>
       <w:bookmarkEnd w:id="0"/>
     </w:p>
+    <w:p>
+      <w:r>
+        <w:t>Brianna</w:t>
+      </w:r>
+    </w:p>
+    <w:p>
+      <w:r>
+        <w:t xml:space="preserve">Brianna continued the progress on filters this week, sorting out where they should go in the registration process. Since the code is being incorporated onto the 3D </w:t>
+      </w:r>
+      <w:proofErr w:type="spellStart"/>
+      <w:r>
+        <w:t>Korn</w:t>
+      </w:r>
+      <w:proofErr w:type="spellEnd"/>
+      <w:r>
+        <w:t xml:space="preserve"> project, it was important to determine exactly how their registration and meshing needed to be changed. She created two new classes (meshing and filters) to split up some confusing functions in the point cloud operations (as plenty of point cloud operations were redefined during registration). She updated the meshing process to properly apply the outlier removal and smoothing, and also wrote new functions for our filter integration. Once the new ICP point to plane registration is complete, she will work with </w:t>
+      </w:r>
+      <w:proofErr w:type="spellStart"/>
+      <w:r>
+        <w:t>Mahlet</w:t>
+      </w:r>
+      <w:proofErr w:type="spellEnd"/>
+      <w:r>
+        <w:t xml:space="preserve"> and </w:t>
+      </w:r>
+      <w:proofErr w:type="spellStart"/>
+      <w:r>
+        <w:t>Doiriel</w:t>
+      </w:r>
+      <w:proofErr w:type="spellEnd"/>
+      <w:r>
+        <w:t xml:space="preserve"> to integrate the new filtering process.</w:t>
+      </w:r>
+    </w:p>
+    <w:p/>
+    <w:p>
+      <w:proofErr w:type="spellStart"/>
+      <w:r>
+        <w:t>Doiriel</w:t>
+      </w:r>
+      <w:proofErr w:type="spellEnd"/>
+    </w:p>
+    <w:p>
+      <w:proofErr w:type="spellStart"/>
+      <w:r>
+        <w:t>Doiriel</w:t>
+      </w:r>
+      <w:proofErr w:type="spellEnd"/>
+      <w:r>
+        <w:t xml:space="preserve"> worked together with </w:t>
+      </w:r>
+      <w:proofErr w:type="spellStart"/>
+      <w:r>
+        <w:t>Mahlet</w:t>
+      </w:r>
+      <w:proofErr w:type="spellEnd"/>
+      <w:r>
+        <w:t xml:space="preserve"> on improving the point cloud registration by implementing the method ICP with </w:t>
+      </w:r>
+      <w:proofErr w:type="spellStart"/>
+      <w:r>
+        <w:t>normals</w:t>
+      </w:r>
+      <w:proofErr w:type="spellEnd"/>
+      <w:r>
+        <w:t xml:space="preserve">. There is still a </w:t>
+      </w:r>
+      <w:proofErr w:type="spellStart"/>
+      <w:r>
+        <w:t>pcl</w:t>
+      </w:r>
+      <w:proofErr w:type="spellEnd"/>
+      <w:r>
+        <w:t xml:space="preserve"> linking error that needs to be solved in order to evaluate the results of the new registration. We also cleaned the current code from unused and not working functions</w:t>
+      </w:r>
+    </w:p>
+    <w:p/>
+    <w:p>
+      <w:proofErr w:type="spellStart"/>
+      <w:r>
+        <w:t>Mahlet</w:t>
+      </w:r>
+      <w:proofErr w:type="spellEnd"/>
+    </w:p>
+    <w:p>
+      <w:pPr>
+        <w:rPr>
+          <w:lang w:val="en-GB"/>
+        </w:rPr>
+      </w:pPr>
+      <w:r>
+        <w:rPr>
+          <w:rFonts w:hint="eastAsia"/>
+          <w:lang w:val="en-GB"/>
+        </w:rPr>
+        <w:t xml:space="preserve">Mahler </w:t>
+      </w:r>
+      <w:proofErr w:type="spellStart"/>
+      <w:r>
+        <w:rPr>
+          <w:rFonts w:hint="eastAsia"/>
+          <w:lang w:val="en-GB"/>
+        </w:rPr>
+        <w:t>Birhanu</w:t>
+      </w:r>
+      <w:proofErr w:type="spellEnd"/>
+      <w:r>
+        <w:rPr>
+          <w:rFonts w:hint="eastAsia"/>
+          <w:lang w:val="en-GB"/>
+        </w:rPr>
+        <w:t xml:space="preserve"> has been working on integrating different registration functions to the 3d </w:t>
+      </w:r>
+      <w:proofErr w:type="spellStart"/>
+      <w:r>
+        <w:rPr>
+          <w:rFonts w:hint="eastAsia"/>
+          <w:lang w:val="en-GB"/>
+        </w:rPr>
+        <w:t>Korn</w:t>
+      </w:r>
+      <w:proofErr w:type="spellEnd"/>
+      <w:r>
+        <w:rPr>
+          <w:rFonts w:hint="eastAsia"/>
+          <w:lang w:val="en-GB"/>
+        </w:rPr>
+        <w:t xml:space="preserve"> base code and running it to register two point clouds better.</w:t>
+      </w:r>
+      <w:r>
+        <w:rPr>
+          <w:lang w:val="en-GB"/>
+        </w:rPr>
+        <w:t xml:space="preserve"> </w:t>
+      </w:r>
+      <w:r>
+        <w:rPr>
+          <w:lang w:val="en-GB"/>
+        </w:rPr>
+        <w:t xml:space="preserve">The new functions were chosen because they employ the use of </w:t>
+      </w:r>
+      <w:proofErr w:type="spellStart"/>
+      <w:r>
+        <w:rPr>
+          <w:lang w:val="en-GB"/>
+        </w:rPr>
+        <w:t>normals</w:t>
+      </w:r>
+      <w:proofErr w:type="spellEnd"/>
+      <w:r>
+        <w:rPr>
+          <w:lang w:val="en-GB"/>
+        </w:rPr>
+        <w:t xml:space="preserve"> in estimating the transformation </w:t>
+      </w:r>
+      <w:proofErr w:type="spellStart"/>
+      <w:proofErr w:type="gramStart"/>
+      <w:r>
+        <w:rPr>
+          <w:lang w:val="en-GB"/>
+        </w:rPr>
+        <w:t>matrix.we</w:t>
+      </w:r>
+      <w:proofErr w:type="spellEnd"/>
+      <w:proofErr w:type="gramEnd"/>
+      <w:r>
+        <w:rPr>
+          <w:lang w:val="en-GB"/>
+        </w:rPr>
+        <w:t xml:space="preserve"> faced a challenge in building it as it has some linking error.</w:t>
+      </w:r>
+    </w:p>
+    <w:p/>
+    <w:p/>
     <w:sectPr>
-      <w:footerReference w:type="even" r:id="rId12"/>
-      <w:footerReference w:type="default" r:id="rId13"/>
+      <w:footerReference w:type="even" r:id="rId14"/>
+      <w:footerReference w:type="default" r:id="rId15"/>
       <w:pgSz w:w="12240" w:h="15840"/>
       <w:pgMar w:top="1440" w:right="1440" w:bottom="1440" w:left="1440" w:header="0" w:footer="720" w:gutter="0"/>
       <w:pgNumType w:start="1"/>
@@ -1829,7 +2958,7 @@
         <w:rStyle w:val="PageNumber"/>
         <w:noProof/>
       </w:rPr>
-      <w:t>5</w:t>
+      <w:t>7</w:t>
     </w:r>
     <w:r>
       <w:rPr>
@@ -2214,6 +3343,232 @@
     </w:lvl>
   </w:abstractNum>
   <w:abstractNum w:abstractNumId="3">
+    <w:nsid w:val="38AB41D5"/>
+    <w:multiLevelType w:val="hybridMultilevel"/>
+    <w:tmpl w:val="ABF0C51C"/>
+    <w:lvl w:ilvl="0" w:tplc="08090001">
+      <w:start w:val="1"/>
+      <w:numFmt w:val="bullet"/>
+      <w:lvlText w:val=""/>
+      <w:lvlJc w:val="left"/>
+      <w:pPr>
+        <w:ind w:left="720" w:hanging="360"/>
+      </w:pPr>
+      <w:rPr>
+        <w:rFonts w:ascii="Symbol" w:hAnsi="Symbol" w:hint="default"/>
+      </w:rPr>
+    </w:lvl>
+    <w:lvl w:ilvl="1" w:tplc="08090003" w:tentative="1">
+      <w:start w:val="1"/>
+      <w:numFmt w:val="bullet"/>
+      <w:lvlText w:val="o"/>
+      <w:lvlJc w:val="left"/>
+      <w:pPr>
+        <w:ind w:left="1440" w:hanging="360"/>
+      </w:pPr>
+      <w:rPr>
+        <w:rFonts w:ascii="Courier New" w:hAnsi="Courier New" w:cs="Courier New" w:hint="default"/>
+      </w:rPr>
+    </w:lvl>
+    <w:lvl w:ilvl="2" w:tplc="08090005" w:tentative="1">
+      <w:start w:val="1"/>
+      <w:numFmt w:val="bullet"/>
+      <w:lvlText w:val=""/>
+      <w:lvlJc w:val="left"/>
+      <w:pPr>
+        <w:ind w:left="2160" w:hanging="360"/>
+      </w:pPr>
+      <w:rPr>
+        <w:rFonts w:ascii="Wingdings" w:hAnsi="Wingdings" w:hint="default"/>
+      </w:rPr>
+    </w:lvl>
+    <w:lvl w:ilvl="3" w:tplc="08090001" w:tentative="1">
+      <w:start w:val="1"/>
+      <w:numFmt w:val="bullet"/>
+      <w:lvlText w:val=""/>
+      <w:lvlJc w:val="left"/>
+      <w:pPr>
+        <w:ind w:left="2880" w:hanging="360"/>
+      </w:pPr>
+      <w:rPr>
+        <w:rFonts w:ascii="Symbol" w:hAnsi="Symbol" w:hint="default"/>
+      </w:rPr>
+    </w:lvl>
+    <w:lvl w:ilvl="4" w:tplc="08090003" w:tentative="1">
+      <w:start w:val="1"/>
+      <w:numFmt w:val="bullet"/>
+      <w:lvlText w:val="o"/>
+      <w:lvlJc w:val="left"/>
+      <w:pPr>
+        <w:ind w:left="3600" w:hanging="360"/>
+      </w:pPr>
+      <w:rPr>
+        <w:rFonts w:ascii="Courier New" w:hAnsi="Courier New" w:cs="Courier New" w:hint="default"/>
+      </w:rPr>
+    </w:lvl>
+    <w:lvl w:ilvl="5" w:tplc="08090005" w:tentative="1">
+      <w:start w:val="1"/>
+      <w:numFmt w:val="bullet"/>
+      <w:lvlText w:val=""/>
+      <w:lvlJc w:val="left"/>
+      <w:pPr>
+        <w:ind w:left="4320" w:hanging="360"/>
+      </w:pPr>
+      <w:rPr>
+        <w:rFonts w:ascii="Wingdings" w:hAnsi="Wingdings" w:hint="default"/>
+      </w:rPr>
+    </w:lvl>
+    <w:lvl w:ilvl="6" w:tplc="08090001" w:tentative="1">
+      <w:start w:val="1"/>
+      <w:numFmt w:val="bullet"/>
+      <w:lvlText w:val=""/>
+      <w:lvlJc w:val="left"/>
+      <w:pPr>
+        <w:ind w:left="5040" w:hanging="360"/>
+      </w:pPr>
+      <w:rPr>
+        <w:rFonts w:ascii="Symbol" w:hAnsi="Symbol" w:hint="default"/>
+      </w:rPr>
+    </w:lvl>
+    <w:lvl w:ilvl="7" w:tplc="08090003" w:tentative="1">
+      <w:start w:val="1"/>
+      <w:numFmt w:val="bullet"/>
+      <w:lvlText w:val="o"/>
+      <w:lvlJc w:val="left"/>
+      <w:pPr>
+        <w:ind w:left="5760" w:hanging="360"/>
+      </w:pPr>
+      <w:rPr>
+        <w:rFonts w:ascii="Courier New" w:hAnsi="Courier New" w:cs="Courier New" w:hint="default"/>
+      </w:rPr>
+    </w:lvl>
+    <w:lvl w:ilvl="8" w:tplc="08090005" w:tentative="1">
+      <w:start w:val="1"/>
+      <w:numFmt w:val="bullet"/>
+      <w:lvlText w:val=""/>
+      <w:lvlJc w:val="left"/>
+      <w:pPr>
+        <w:ind w:left="6480" w:hanging="360"/>
+      </w:pPr>
+      <w:rPr>
+        <w:rFonts w:ascii="Wingdings" w:hAnsi="Wingdings" w:hint="default"/>
+      </w:rPr>
+    </w:lvl>
+  </w:abstractNum>
+  <w:abstractNum w:abstractNumId="4">
+    <w:nsid w:val="3B8A5A9E"/>
+    <w:multiLevelType w:val="hybridMultilevel"/>
+    <w:tmpl w:val="5DDE9858"/>
+    <w:lvl w:ilvl="0" w:tplc="08090001">
+      <w:start w:val="1"/>
+      <w:numFmt w:val="bullet"/>
+      <w:lvlText w:val=""/>
+      <w:lvlJc w:val="left"/>
+      <w:pPr>
+        <w:ind w:left="720" w:hanging="360"/>
+      </w:pPr>
+      <w:rPr>
+        <w:rFonts w:ascii="Symbol" w:hAnsi="Symbol" w:hint="default"/>
+      </w:rPr>
+    </w:lvl>
+    <w:lvl w:ilvl="1" w:tplc="08090003" w:tentative="1">
+      <w:start w:val="1"/>
+      <w:numFmt w:val="bullet"/>
+      <w:lvlText w:val="o"/>
+      <w:lvlJc w:val="left"/>
+      <w:pPr>
+        <w:ind w:left="1440" w:hanging="360"/>
+      </w:pPr>
+      <w:rPr>
+        <w:rFonts w:ascii="Courier New" w:hAnsi="Courier New" w:cs="Courier New" w:hint="default"/>
+      </w:rPr>
+    </w:lvl>
+    <w:lvl w:ilvl="2" w:tplc="08090005" w:tentative="1">
+      <w:start w:val="1"/>
+      <w:numFmt w:val="bullet"/>
+      <w:lvlText w:val=""/>
+      <w:lvlJc w:val="left"/>
+      <w:pPr>
+        <w:ind w:left="2160" w:hanging="360"/>
+      </w:pPr>
+      <w:rPr>
+        <w:rFonts w:ascii="Wingdings" w:hAnsi="Wingdings" w:hint="default"/>
+      </w:rPr>
+    </w:lvl>
+    <w:lvl w:ilvl="3" w:tplc="08090001" w:tentative="1">
+      <w:start w:val="1"/>
+      <w:numFmt w:val="bullet"/>
+      <w:lvlText w:val=""/>
+      <w:lvlJc w:val="left"/>
+      <w:pPr>
+        <w:ind w:left="2880" w:hanging="360"/>
+      </w:pPr>
+      <w:rPr>
+        <w:rFonts w:ascii="Symbol" w:hAnsi="Symbol" w:hint="default"/>
+      </w:rPr>
+    </w:lvl>
+    <w:lvl w:ilvl="4" w:tplc="08090003" w:tentative="1">
+      <w:start w:val="1"/>
+      <w:numFmt w:val="bullet"/>
+      <w:lvlText w:val="o"/>
+      <w:lvlJc w:val="left"/>
+      <w:pPr>
+        <w:ind w:left="3600" w:hanging="360"/>
+      </w:pPr>
+      <w:rPr>
+        <w:rFonts w:ascii="Courier New" w:hAnsi="Courier New" w:cs="Courier New" w:hint="default"/>
+      </w:rPr>
+    </w:lvl>
+    <w:lvl w:ilvl="5" w:tplc="08090005" w:tentative="1">
+      <w:start w:val="1"/>
+      <w:numFmt w:val="bullet"/>
+      <w:lvlText w:val=""/>
+      <w:lvlJc w:val="left"/>
+      <w:pPr>
+        <w:ind w:left="4320" w:hanging="360"/>
+      </w:pPr>
+      <w:rPr>
+        <w:rFonts w:ascii="Wingdings" w:hAnsi="Wingdings" w:hint="default"/>
+      </w:rPr>
+    </w:lvl>
+    <w:lvl w:ilvl="6" w:tplc="08090001" w:tentative="1">
+      <w:start w:val="1"/>
+      <w:numFmt w:val="bullet"/>
+      <w:lvlText w:val=""/>
+      <w:lvlJc w:val="left"/>
+      <w:pPr>
+        <w:ind w:left="5040" w:hanging="360"/>
+      </w:pPr>
+      <w:rPr>
+        <w:rFonts w:ascii="Symbol" w:hAnsi="Symbol" w:hint="default"/>
+      </w:rPr>
+    </w:lvl>
+    <w:lvl w:ilvl="7" w:tplc="08090003" w:tentative="1">
+      <w:start w:val="1"/>
+      <w:numFmt w:val="bullet"/>
+      <w:lvlText w:val="o"/>
+      <w:lvlJc w:val="left"/>
+      <w:pPr>
+        <w:ind w:left="5760" w:hanging="360"/>
+      </w:pPr>
+      <w:rPr>
+        <w:rFonts w:ascii="Courier New" w:hAnsi="Courier New" w:cs="Courier New" w:hint="default"/>
+      </w:rPr>
+    </w:lvl>
+    <w:lvl w:ilvl="8" w:tplc="08090005" w:tentative="1">
+      <w:start w:val="1"/>
+      <w:numFmt w:val="bullet"/>
+      <w:lvlText w:val=""/>
+      <w:lvlJc w:val="left"/>
+      <w:pPr>
+        <w:ind w:left="6480" w:hanging="360"/>
+      </w:pPr>
+      <w:rPr>
+        <w:rFonts w:ascii="Wingdings" w:hAnsi="Wingdings" w:hint="default"/>
+      </w:rPr>
+    </w:lvl>
+  </w:abstractNum>
+  <w:abstractNum w:abstractNumId="5">
     <w:nsid w:val="3C8E5A2E"/>
     <w:multiLevelType w:val="hybridMultilevel"/>
     <w:tmpl w:val="9AE84838"/>
@@ -2326,7 +3681,7 @@
       </w:rPr>
     </w:lvl>
   </w:abstractNum>
-  <w:abstractNum w:abstractNumId="4">
+  <w:abstractNum w:abstractNumId="6">
     <w:nsid w:val="3CAE31E7"/>
     <w:multiLevelType w:val="hybridMultilevel"/>
     <w:tmpl w:val="64A4770E"/>
@@ -2412,7 +3767,7 @@
       </w:pPr>
     </w:lvl>
   </w:abstractNum>
-  <w:abstractNum w:abstractNumId="5">
+  <w:abstractNum w:abstractNumId="7">
     <w:nsid w:val="41CE49DD"/>
     <w:multiLevelType w:val="multilevel"/>
     <w:tmpl w:val="D690D358"/>
@@ -2525,7 +3880,7 @@
       </w:rPr>
     </w:lvl>
   </w:abstractNum>
-  <w:abstractNum w:abstractNumId="6">
+  <w:abstractNum w:abstractNumId="8">
     <w:nsid w:val="712C7E65"/>
     <w:multiLevelType w:val="multilevel"/>
     <w:tmpl w:val="876E0F3A"/>
@@ -2638,7 +3993,7 @@
       </w:rPr>
     </w:lvl>
   </w:abstractNum>
-  <w:abstractNum w:abstractNumId="7">
+  <w:abstractNum w:abstractNumId="9">
     <w:nsid w:val="74D85959"/>
     <w:multiLevelType w:val="multilevel"/>
     <w:tmpl w:val="C89E0BCE"/>
@@ -2751,7 +4106,7 @@
       </w:rPr>
     </w:lvl>
   </w:abstractNum>
-  <w:abstractNum w:abstractNumId="8">
+  <w:abstractNum w:abstractNumId="10">
     <w:nsid w:val="7B9E3480"/>
     <w:multiLevelType w:val="multilevel"/>
     <w:tmpl w:val="7F4ACD70"/>
@@ -2865,31 +4220,37 @@
     </w:lvl>
   </w:abstractNum>
   <w:num w:numId="1">
-    <w:abstractNumId w:val="7"/>
+    <w:abstractNumId w:val="9"/>
   </w:num>
   <w:num w:numId="2">
     <w:abstractNumId w:val="0"/>
   </w:num>
   <w:num w:numId="3">
-    <w:abstractNumId w:val="6"/>
+    <w:abstractNumId w:val="8"/>
   </w:num>
   <w:num w:numId="4">
     <w:abstractNumId w:val="2"/>
   </w:num>
   <w:num w:numId="5">
-    <w:abstractNumId w:val="5"/>
+    <w:abstractNumId w:val="7"/>
   </w:num>
   <w:num w:numId="6">
-    <w:abstractNumId w:val="8"/>
+    <w:abstractNumId w:val="10"/>
   </w:num>
   <w:num w:numId="7">
     <w:abstractNumId w:val="1"/>
   </w:num>
   <w:num w:numId="8">
-    <w:abstractNumId w:val="4"/>
+    <w:abstractNumId w:val="6"/>
   </w:num>
   <w:num w:numId="9">
+    <w:abstractNumId w:val="5"/>
+  </w:num>
+  <w:num w:numId="10">
     <w:abstractNumId w:val="3"/>
+  </w:num>
+  <w:num w:numId="11">
+    <w:abstractNumId w:val="4"/>
   </w:num>
 </w:numbering>
 </file>
@@ -3400,7 +4761,6 @@
   <w:style w:type="character" w:default="1" w:styleId="DefaultParagraphFont">
     <w:name w:val="Default Paragraph Font"/>
     <w:uiPriority w:val="1"/>
-    <w:semiHidden/>
     <w:unhideWhenUsed/>
   </w:style>
   <w:style w:type="table" w:default="1" w:styleId="TableNormal">

</xml_diff>